<commit_message>
Mise à jour de ma répartition des tâches
</commit_message>
<xml_diff>
--- a/avancement.docx
+++ b/avancement.docx
@@ -1439,7 +1439,6 @@
           <w:noProof/>
           <w:lang w:eastAsia="fr-FR"/>
         </w:rPr>
-        <w:lastRenderedPageBreak/>
         <mc:AlternateContent>
           <mc:Choice Requires="wps">
             <w:drawing>
@@ -1988,7 +1987,6 @@
           <w:i/>
           <w:noProof/>
         </w:rPr>
-        <w:lastRenderedPageBreak/>
         <w:drawing>
           <wp:anchor distT="0" distB="0" distL="114300" distR="114300" simplePos="0" relativeHeight="251669504" behindDoc="0" locked="0" layoutInCell="1" allowOverlap="1" wp14:anchorId="618979F2" wp14:editId="1871ACC3">
             <wp:simplePos x="0" y="0"/>
@@ -2909,7 +2907,6 @@
           <w:b/>
           <w:i/>
         </w:rPr>
-        <w:lastRenderedPageBreak/>
         <w:t>Prototype</w:t>
       </w:r>
       <w:r>
@@ -3197,7 +3194,6 @@
           </wp:inline>
         </w:drawing>
       </w:r>
-      <w:bookmarkStart w:id="0" w:name="_GoBack"/>
       <w:r>
         <w:rPr>
           <w:noProof/>
@@ -3244,7 +3240,6 @@
           </wp:inline>
         </w:drawing>
       </w:r>
-      <w:bookmarkEnd w:id="0"/>
     </w:p>
     <w:p>
       <w:pPr>
@@ -4567,11 +4562,11 @@
             <w:r>
               <w:t xml:space="preserve"> </w:t>
             </w:r>
-            <w:proofErr w:type="spellStart"/>
-            <w:r>
-              <w:t>Electrcitié</w:t>
-            </w:r>
-            <w:proofErr w:type="spellEnd"/>
+            <w:r>
+              <w:t>Électricité</w:t>
+            </w:r>
+            <w:bookmarkStart w:id="0" w:name="_GoBack"/>
+            <w:bookmarkEnd w:id="0"/>
           </w:p>
         </w:tc>
       </w:tr>
@@ -5450,11 +5445,9 @@
             <w:r>
               <w:t xml:space="preserve"> </w:t>
             </w:r>
-            <w:proofErr w:type="spellStart"/>
             <w:r>
               <w:t>Boulesteix</w:t>
             </w:r>
-            <w:proofErr w:type="spellEnd"/>
           </w:p>
         </w:tc>
         <w:tc>
@@ -5473,11 +5466,12 @@
             <w:r>
               <w:t xml:space="preserve"> C </w:t>
             </w:r>
-            <w:proofErr w:type="spellStart"/>
-            <w:r>
-              <w:t>arduino</w:t>
-            </w:r>
-            <w:proofErr w:type="spellEnd"/>
+            <w:r>
+              <w:t xml:space="preserve">&amp; </w:t>
+            </w:r>
+            <w:r>
+              <w:t>Arduino</w:t>
+            </w:r>
             <w:r>
               <w:t xml:space="preserve"> </w:t>
             </w:r>
@@ -5504,18 +5498,18 @@
         <w:tblLook w:val="01E0" w:firstRow="1" w:lastRow="1" w:firstColumn="1" w:lastColumn="1" w:noHBand="0" w:noVBand="0"/>
       </w:tblPr>
       <w:tblGrid>
-        <w:gridCol w:w="1124"/>
-        <w:gridCol w:w="719"/>
-        <w:gridCol w:w="719"/>
-        <w:gridCol w:w="719"/>
-        <w:gridCol w:w="750"/>
-        <w:gridCol w:w="720"/>
-        <w:gridCol w:w="720"/>
-        <w:gridCol w:w="720"/>
-        <w:gridCol w:w="720"/>
-        <w:gridCol w:w="717"/>
-        <w:gridCol w:w="717"/>
-        <w:gridCol w:w="717"/>
+        <w:gridCol w:w="1044"/>
+        <w:gridCol w:w="682"/>
+        <w:gridCol w:w="681"/>
+        <w:gridCol w:w="681"/>
+        <w:gridCol w:w="712"/>
+        <w:gridCol w:w="681"/>
+        <w:gridCol w:w="712"/>
+        <w:gridCol w:w="681"/>
+        <w:gridCol w:w="887"/>
+        <w:gridCol w:w="939"/>
+        <w:gridCol w:w="681"/>
+        <w:gridCol w:w="681"/>
       </w:tblGrid>
       <w:tr>
         <w:trPr>
@@ -5959,7 +5953,11 @@
             <w:tcW w:w="1924" w:type="dxa"/>
             <w:shd w:val="clear" w:color="auto" w:fill="auto"/>
           </w:tcPr>
-          <w:p/>
+          <w:p>
+            <w:r>
+              <w:t>Module 4 : traitement des données</w:t>
+            </w:r>
+          </w:p>
         </w:tc>
         <w:tc>
           <w:tcPr>
@@ -6001,7 +5999,11 @@
             <w:tcW w:w="729" w:type="dxa"/>
             <w:shd w:val="clear" w:color="auto" w:fill="auto"/>
           </w:tcPr>
-          <w:p/>
+          <w:p>
+            <w:r>
+              <w:t>Début</w:t>
+            </w:r>
+          </w:p>
         </w:tc>
         <w:tc>
           <w:tcPr>
@@ -6015,13 +6017,21 @@
             <w:tcW w:w="729" w:type="dxa"/>
             <w:shd w:val="clear" w:color="auto" w:fill="auto"/>
           </w:tcPr>
-          <w:p/>
+          <w:p>
+            <w:r>
+              <w:t>Fin officielle</w:t>
+            </w:r>
+          </w:p>
         </w:tc>
         <w:tc>
           <w:tcPr>
             <w:tcW w:w="512" w:type="dxa"/>
           </w:tcPr>
-          <w:p/>
+          <w:p>
+            <w:r>
+              <w:t>Fin réelle probable</w:t>
+            </w:r>
+          </w:p>
         </w:tc>
         <w:tc>
           <w:tcPr>
@@ -6295,889 +6305,7 @@
         </w:tc>
       </w:tr>
     </w:tbl>
-    <w:p>
-      <w:pPr>
-        <w:ind w:left="-180"/>
-      </w:pPr>
-    </w:p>
-    <w:p>
-      <w:pPr>
-        <w:ind w:left="-180"/>
-      </w:pPr>
-    </w:p>
-    <w:tbl>
-      <w:tblPr>
-        <w:tblW w:w="0" w:type="auto"/>
-        <w:tblBorders>
-          <w:top w:val="single" w:sz="4" w:space="0" w:color="auto"/>
-          <w:left w:val="single" w:sz="4" w:space="0" w:color="auto"/>
-          <w:bottom w:val="single" w:sz="4" w:space="0" w:color="auto"/>
-          <w:right w:val="single" w:sz="4" w:space="0" w:color="auto"/>
-          <w:insideH w:val="single" w:sz="4" w:space="0" w:color="auto"/>
-          <w:insideV w:val="single" w:sz="4" w:space="0" w:color="auto"/>
-        </w:tblBorders>
-        <w:tblLook w:val="01E0" w:firstRow="1" w:lastRow="1" w:firstColumn="1" w:lastColumn="1" w:noHBand="0" w:noVBand="0"/>
-      </w:tblPr>
-      <w:tblGrid>
-        <w:gridCol w:w="3022"/>
-        <w:gridCol w:w="6040"/>
-      </w:tblGrid>
-      <w:tr>
-        <w:trPr>
-          <w:trHeight w:val="454"/>
-        </w:trPr>
-        <w:tc>
-          <w:tcPr>
-            <w:tcW w:w="3348" w:type="dxa"/>
-            <w:shd w:val="clear" w:color="auto" w:fill="auto"/>
-          </w:tcPr>
-          <w:p>
-            <w:pPr>
-              <w:rPr>
-                <w:b/>
-                <w:u w:val="single"/>
-              </w:rPr>
-            </w:pPr>
-            <w:r>
-              <w:rPr>
-                <w:b/>
-                <w:u w:val="single"/>
-              </w:rPr>
-              <w:t>Nom :</w:t>
-            </w:r>
-          </w:p>
-        </w:tc>
-        <w:tc>
-          <w:tcPr>
-            <w:tcW w:w="6747" w:type="dxa"/>
-            <w:shd w:val="clear" w:color="auto" w:fill="auto"/>
-          </w:tcPr>
-          <w:p>
-            <w:pPr>
-              <w:rPr>
-                <w:b/>
-                <w:u w:val="single"/>
-              </w:rPr>
-            </w:pPr>
-            <w:r>
-              <w:rPr>
-                <w:b/>
-                <w:u w:val="single"/>
-              </w:rPr>
-              <w:t>Rôle principal :</w:t>
-            </w:r>
-          </w:p>
-        </w:tc>
-      </w:tr>
-    </w:tbl>
-    <w:p>
-      <w:pPr>
-        <w:ind w:left="-180"/>
-      </w:pPr>
-    </w:p>
-    <w:p>
-      <w:pPr>
-        <w:ind w:left="-180"/>
-      </w:pPr>
-    </w:p>
-    <w:tbl>
-      <w:tblPr>
-        <w:tblW w:w="0" w:type="auto"/>
-        <w:tblBorders>
-          <w:top w:val="single" w:sz="4" w:space="0" w:color="auto"/>
-          <w:left w:val="single" w:sz="4" w:space="0" w:color="auto"/>
-          <w:bottom w:val="single" w:sz="4" w:space="0" w:color="auto"/>
-          <w:right w:val="single" w:sz="4" w:space="0" w:color="auto"/>
-          <w:insideH w:val="single" w:sz="4" w:space="0" w:color="auto"/>
-          <w:insideV w:val="single" w:sz="4" w:space="0" w:color="auto"/>
-        </w:tblBorders>
-        <w:tblLook w:val="01E0" w:firstRow="1" w:lastRow="1" w:firstColumn="1" w:lastColumn="1" w:noHBand="0" w:noVBand="0"/>
-      </w:tblPr>
-      <w:tblGrid>
-        <w:gridCol w:w="1152"/>
-        <w:gridCol w:w="720"/>
-        <w:gridCol w:w="719"/>
-        <w:gridCol w:w="720"/>
-        <w:gridCol w:w="720"/>
-        <w:gridCol w:w="720"/>
-        <w:gridCol w:w="720"/>
-        <w:gridCol w:w="720"/>
-        <w:gridCol w:w="720"/>
-        <w:gridCol w:w="717"/>
-        <w:gridCol w:w="717"/>
-        <w:gridCol w:w="717"/>
-      </w:tblGrid>
-      <w:tr>
-        <w:trPr>
-          <w:trHeight w:val="256"/>
-        </w:trPr>
-        <w:tc>
-          <w:tcPr>
-            <w:tcW w:w="1924" w:type="dxa"/>
-            <w:shd w:val="clear" w:color="auto" w:fill="auto"/>
-            <w:vAlign w:val="center"/>
-          </w:tcPr>
-          <w:p>
-            <w:pPr>
-              <w:rPr>
-                <w:b/>
-              </w:rPr>
-            </w:pPr>
-            <w:r>
-              <w:rPr>
-                <w:b/>
-              </w:rPr>
-              <w:t>Tâches</w:t>
-            </w:r>
-          </w:p>
-        </w:tc>
-        <w:tc>
-          <w:tcPr>
-            <w:tcW w:w="728" w:type="dxa"/>
-            <w:shd w:val="clear" w:color="auto" w:fill="auto"/>
-            <w:vAlign w:val="center"/>
-          </w:tcPr>
-          <w:p>
-            <w:pPr>
-              <w:rPr>
-                <w:b/>
-              </w:rPr>
-            </w:pPr>
-            <w:r>
-              <w:rPr>
-                <w:b/>
-              </w:rPr>
-              <w:t>10</w:t>
-            </w:r>
-            <w:r>
-              <w:rPr>
-                <w:b/>
-              </w:rPr>
-              <w:t>/1</w:t>
-            </w:r>
-            <w:r>
-              <w:rPr>
-                <w:b/>
-              </w:rPr>
-              <w:t>1</w:t>
-            </w:r>
-          </w:p>
-        </w:tc>
-        <w:tc>
-          <w:tcPr>
-            <w:tcW w:w="727" w:type="dxa"/>
-            <w:shd w:val="clear" w:color="auto" w:fill="auto"/>
-            <w:vAlign w:val="center"/>
-          </w:tcPr>
-          <w:p>
-            <w:pPr>
-              <w:rPr>
-                <w:b/>
-              </w:rPr>
-            </w:pPr>
-            <w:r>
-              <w:rPr>
-                <w:b/>
-              </w:rPr>
-              <w:t>11</w:t>
-            </w:r>
-            <w:r>
-              <w:rPr>
-                <w:b/>
-              </w:rPr>
-              <w:t>/1</w:t>
-            </w:r>
-            <w:r>
-              <w:rPr>
-                <w:b/>
-              </w:rPr>
-              <w:t>1</w:t>
-            </w:r>
-          </w:p>
-        </w:tc>
-        <w:tc>
-          <w:tcPr>
-            <w:tcW w:w="728" w:type="dxa"/>
-            <w:shd w:val="clear" w:color="auto" w:fill="auto"/>
-            <w:vAlign w:val="center"/>
-          </w:tcPr>
-          <w:p>
-            <w:pPr>
-              <w:rPr>
-                <w:b/>
-              </w:rPr>
-            </w:pPr>
-            <w:r>
-              <w:rPr>
-                <w:b/>
-              </w:rPr>
-              <w:t>12</w:t>
-            </w:r>
-            <w:r>
-              <w:rPr>
-                <w:b/>
-              </w:rPr>
-              <w:t>/1</w:t>
-            </w:r>
-            <w:r>
-              <w:rPr>
-                <w:b/>
-              </w:rPr>
-              <w:t>1</w:t>
-            </w:r>
-          </w:p>
-        </w:tc>
-        <w:tc>
-          <w:tcPr>
-            <w:tcW w:w="729" w:type="dxa"/>
-            <w:shd w:val="clear" w:color="auto" w:fill="auto"/>
-            <w:vAlign w:val="center"/>
-          </w:tcPr>
-          <w:p>
-            <w:pPr>
-              <w:rPr>
-                <w:b/>
-              </w:rPr>
-            </w:pPr>
-            <w:r>
-              <w:rPr>
-                <w:b/>
-              </w:rPr>
-              <w:t>13</w:t>
-            </w:r>
-            <w:r>
-              <w:rPr>
-                <w:b/>
-              </w:rPr>
-              <w:t>/1</w:t>
-            </w:r>
-            <w:r>
-              <w:rPr>
-                <w:b/>
-              </w:rPr>
-              <w:t>1</w:t>
-            </w:r>
-          </w:p>
-        </w:tc>
-        <w:tc>
-          <w:tcPr>
-            <w:tcW w:w="729" w:type="dxa"/>
-            <w:shd w:val="clear" w:color="auto" w:fill="auto"/>
-            <w:vAlign w:val="center"/>
-          </w:tcPr>
-          <w:p>
-            <w:pPr>
-              <w:rPr>
-                <w:b/>
-              </w:rPr>
-            </w:pPr>
-            <w:r>
-              <w:rPr>
-                <w:b/>
-              </w:rPr>
-              <w:t>14</w:t>
-            </w:r>
-            <w:r>
-              <w:rPr>
-                <w:b/>
-              </w:rPr>
-              <w:t>/1</w:t>
-            </w:r>
-            <w:r>
-              <w:rPr>
-                <w:b/>
-              </w:rPr>
-              <w:t>1</w:t>
-            </w:r>
-          </w:p>
-        </w:tc>
-        <w:tc>
-          <w:tcPr>
-            <w:tcW w:w="729" w:type="dxa"/>
-            <w:shd w:val="clear" w:color="auto" w:fill="auto"/>
-            <w:vAlign w:val="center"/>
-          </w:tcPr>
-          <w:p>
-            <w:pPr>
-              <w:rPr>
-                <w:b/>
-              </w:rPr>
-            </w:pPr>
-            <w:r>
-              <w:rPr>
-                <w:b/>
-              </w:rPr>
-              <w:t>15</w:t>
-            </w:r>
-            <w:r>
-              <w:rPr>
-                <w:b/>
-              </w:rPr>
-              <w:t>/1</w:t>
-            </w:r>
-            <w:r>
-              <w:rPr>
-                <w:b/>
-              </w:rPr>
-              <w:t>1</w:t>
-            </w:r>
-          </w:p>
-        </w:tc>
-        <w:tc>
-          <w:tcPr>
-            <w:tcW w:w="729" w:type="dxa"/>
-            <w:shd w:val="clear" w:color="auto" w:fill="auto"/>
-            <w:vAlign w:val="center"/>
-          </w:tcPr>
-          <w:p>
-            <w:pPr>
-              <w:rPr>
-                <w:b/>
-              </w:rPr>
-            </w:pPr>
-            <w:r>
-              <w:rPr>
-                <w:b/>
-              </w:rPr>
-              <w:t>16</w:t>
-            </w:r>
-            <w:r>
-              <w:rPr>
-                <w:b/>
-              </w:rPr>
-              <w:t>/1</w:t>
-            </w:r>
-            <w:r>
-              <w:rPr>
-                <w:b/>
-              </w:rPr>
-              <w:t>1</w:t>
-            </w:r>
-          </w:p>
-        </w:tc>
-        <w:tc>
-          <w:tcPr>
-            <w:tcW w:w="729" w:type="dxa"/>
-            <w:shd w:val="clear" w:color="auto" w:fill="auto"/>
-            <w:vAlign w:val="center"/>
-          </w:tcPr>
-          <w:p>
-            <w:pPr>
-              <w:rPr>
-                <w:b/>
-              </w:rPr>
-            </w:pPr>
-            <w:r>
-              <w:rPr>
-                <w:b/>
-              </w:rPr>
-              <w:t>17</w:t>
-            </w:r>
-            <w:r>
-              <w:rPr>
-                <w:b/>
-              </w:rPr>
-              <w:t>/1</w:t>
-            </w:r>
-            <w:r>
-              <w:rPr>
-                <w:b/>
-              </w:rPr>
-              <w:t>1</w:t>
-            </w:r>
-          </w:p>
-        </w:tc>
-        <w:tc>
-          <w:tcPr>
-            <w:tcW w:w="512" w:type="dxa"/>
-          </w:tcPr>
-          <w:p>
-            <w:pPr>
-              <w:rPr>
-                <w:b/>
-              </w:rPr>
-            </w:pPr>
-            <w:r>
-              <w:rPr>
-                <w:b/>
-              </w:rPr>
-              <w:t>18/11</w:t>
-            </w:r>
-          </w:p>
-        </w:tc>
-        <w:tc>
-          <w:tcPr>
-            <w:tcW w:w="512" w:type="dxa"/>
-          </w:tcPr>
-          <w:p>
-            <w:pPr>
-              <w:rPr>
-                <w:b/>
-              </w:rPr>
-            </w:pPr>
-            <w:r>
-              <w:rPr>
-                <w:b/>
-              </w:rPr>
-              <w:t>19/11</w:t>
-            </w:r>
-          </w:p>
-        </w:tc>
-        <w:tc>
-          <w:tcPr>
-            <w:tcW w:w="512" w:type="dxa"/>
-          </w:tcPr>
-          <w:p>
-            <w:pPr>
-              <w:rPr>
-                <w:b/>
-              </w:rPr>
-            </w:pPr>
-            <w:r>
-              <w:rPr>
-                <w:b/>
-              </w:rPr>
-              <w:t>20/11</w:t>
-            </w:r>
-          </w:p>
-        </w:tc>
-      </w:tr>
-      <w:tr>
-        <w:trPr>
-          <w:trHeight w:val="256"/>
-        </w:trPr>
-        <w:tc>
-          <w:tcPr>
-            <w:tcW w:w="1924" w:type="dxa"/>
-            <w:shd w:val="clear" w:color="auto" w:fill="auto"/>
-          </w:tcPr>
-          <w:p/>
-        </w:tc>
-        <w:tc>
-          <w:tcPr>
-            <w:tcW w:w="728" w:type="dxa"/>
-            <w:shd w:val="clear" w:color="auto" w:fill="auto"/>
-          </w:tcPr>
-          <w:p/>
-        </w:tc>
-        <w:tc>
-          <w:tcPr>
-            <w:tcW w:w="727" w:type="dxa"/>
-            <w:shd w:val="clear" w:color="auto" w:fill="auto"/>
-          </w:tcPr>
-          <w:p/>
-        </w:tc>
-        <w:tc>
-          <w:tcPr>
-            <w:tcW w:w="728" w:type="dxa"/>
-            <w:shd w:val="clear" w:color="auto" w:fill="auto"/>
-          </w:tcPr>
-          <w:p/>
-        </w:tc>
-        <w:tc>
-          <w:tcPr>
-            <w:tcW w:w="729" w:type="dxa"/>
-            <w:shd w:val="clear" w:color="auto" w:fill="auto"/>
-          </w:tcPr>
-          <w:p/>
-        </w:tc>
-        <w:tc>
-          <w:tcPr>
-            <w:tcW w:w="729" w:type="dxa"/>
-            <w:shd w:val="clear" w:color="auto" w:fill="auto"/>
-          </w:tcPr>
-          <w:p/>
-        </w:tc>
-        <w:tc>
-          <w:tcPr>
-            <w:tcW w:w="729" w:type="dxa"/>
-            <w:shd w:val="clear" w:color="auto" w:fill="auto"/>
-          </w:tcPr>
-          <w:p/>
-        </w:tc>
-        <w:tc>
-          <w:tcPr>
-            <w:tcW w:w="729" w:type="dxa"/>
-            <w:shd w:val="clear" w:color="auto" w:fill="auto"/>
-          </w:tcPr>
-          <w:p/>
-        </w:tc>
-        <w:tc>
-          <w:tcPr>
-            <w:tcW w:w="729" w:type="dxa"/>
-            <w:shd w:val="clear" w:color="auto" w:fill="auto"/>
-          </w:tcPr>
-          <w:p/>
-        </w:tc>
-        <w:tc>
-          <w:tcPr>
-            <w:tcW w:w="512" w:type="dxa"/>
-          </w:tcPr>
-          <w:p/>
-        </w:tc>
-        <w:tc>
-          <w:tcPr>
-            <w:tcW w:w="512" w:type="dxa"/>
-          </w:tcPr>
-          <w:p/>
-        </w:tc>
-        <w:tc>
-          <w:tcPr>
-            <w:tcW w:w="512" w:type="dxa"/>
-          </w:tcPr>
-          <w:p/>
-        </w:tc>
-      </w:tr>
-      <w:tr>
-        <w:trPr>
-          <w:trHeight w:val="256"/>
-        </w:trPr>
-        <w:tc>
-          <w:tcPr>
-            <w:tcW w:w="1924" w:type="dxa"/>
-            <w:shd w:val="clear" w:color="auto" w:fill="auto"/>
-          </w:tcPr>
-          <w:p/>
-        </w:tc>
-        <w:tc>
-          <w:tcPr>
-            <w:tcW w:w="728" w:type="dxa"/>
-            <w:shd w:val="clear" w:color="auto" w:fill="auto"/>
-          </w:tcPr>
-          <w:p/>
-        </w:tc>
-        <w:tc>
-          <w:tcPr>
-            <w:tcW w:w="727" w:type="dxa"/>
-            <w:shd w:val="clear" w:color="auto" w:fill="auto"/>
-          </w:tcPr>
-          <w:p/>
-        </w:tc>
-        <w:tc>
-          <w:tcPr>
-            <w:tcW w:w="728" w:type="dxa"/>
-            <w:shd w:val="clear" w:color="auto" w:fill="auto"/>
-          </w:tcPr>
-          <w:p/>
-        </w:tc>
-        <w:tc>
-          <w:tcPr>
-            <w:tcW w:w="729" w:type="dxa"/>
-            <w:shd w:val="clear" w:color="auto" w:fill="auto"/>
-          </w:tcPr>
-          <w:p/>
-        </w:tc>
-        <w:tc>
-          <w:tcPr>
-            <w:tcW w:w="729" w:type="dxa"/>
-            <w:shd w:val="clear" w:color="auto" w:fill="auto"/>
-          </w:tcPr>
-          <w:p/>
-        </w:tc>
-        <w:tc>
-          <w:tcPr>
-            <w:tcW w:w="729" w:type="dxa"/>
-            <w:shd w:val="clear" w:color="auto" w:fill="auto"/>
-          </w:tcPr>
-          <w:p/>
-        </w:tc>
-        <w:tc>
-          <w:tcPr>
-            <w:tcW w:w="729" w:type="dxa"/>
-            <w:shd w:val="clear" w:color="auto" w:fill="auto"/>
-          </w:tcPr>
-          <w:p/>
-        </w:tc>
-        <w:tc>
-          <w:tcPr>
-            <w:tcW w:w="729" w:type="dxa"/>
-            <w:shd w:val="clear" w:color="auto" w:fill="auto"/>
-          </w:tcPr>
-          <w:p/>
-        </w:tc>
-        <w:tc>
-          <w:tcPr>
-            <w:tcW w:w="512" w:type="dxa"/>
-          </w:tcPr>
-          <w:p/>
-        </w:tc>
-        <w:tc>
-          <w:tcPr>
-            <w:tcW w:w="512" w:type="dxa"/>
-          </w:tcPr>
-          <w:p/>
-        </w:tc>
-        <w:tc>
-          <w:tcPr>
-            <w:tcW w:w="512" w:type="dxa"/>
-          </w:tcPr>
-          <w:p/>
-        </w:tc>
-      </w:tr>
-      <w:tr>
-        <w:trPr>
-          <w:trHeight w:val="256"/>
-        </w:trPr>
-        <w:tc>
-          <w:tcPr>
-            <w:tcW w:w="1924" w:type="dxa"/>
-            <w:shd w:val="clear" w:color="auto" w:fill="auto"/>
-          </w:tcPr>
-          <w:p/>
-        </w:tc>
-        <w:tc>
-          <w:tcPr>
-            <w:tcW w:w="728" w:type="dxa"/>
-            <w:shd w:val="clear" w:color="auto" w:fill="auto"/>
-          </w:tcPr>
-          <w:p/>
-        </w:tc>
-        <w:tc>
-          <w:tcPr>
-            <w:tcW w:w="727" w:type="dxa"/>
-            <w:shd w:val="clear" w:color="auto" w:fill="auto"/>
-          </w:tcPr>
-          <w:p/>
-        </w:tc>
-        <w:tc>
-          <w:tcPr>
-            <w:tcW w:w="728" w:type="dxa"/>
-            <w:shd w:val="clear" w:color="auto" w:fill="auto"/>
-          </w:tcPr>
-          <w:p/>
-        </w:tc>
-        <w:tc>
-          <w:tcPr>
-            <w:tcW w:w="729" w:type="dxa"/>
-            <w:shd w:val="clear" w:color="auto" w:fill="auto"/>
-          </w:tcPr>
-          <w:p/>
-        </w:tc>
-        <w:tc>
-          <w:tcPr>
-            <w:tcW w:w="729" w:type="dxa"/>
-            <w:shd w:val="clear" w:color="auto" w:fill="auto"/>
-          </w:tcPr>
-          <w:p/>
-        </w:tc>
-        <w:tc>
-          <w:tcPr>
-            <w:tcW w:w="729" w:type="dxa"/>
-            <w:shd w:val="clear" w:color="auto" w:fill="auto"/>
-          </w:tcPr>
-          <w:p/>
-        </w:tc>
-        <w:tc>
-          <w:tcPr>
-            <w:tcW w:w="729" w:type="dxa"/>
-            <w:shd w:val="clear" w:color="auto" w:fill="auto"/>
-          </w:tcPr>
-          <w:p/>
-        </w:tc>
-        <w:tc>
-          <w:tcPr>
-            <w:tcW w:w="729" w:type="dxa"/>
-            <w:shd w:val="clear" w:color="auto" w:fill="auto"/>
-          </w:tcPr>
-          <w:p/>
-        </w:tc>
-        <w:tc>
-          <w:tcPr>
-            <w:tcW w:w="512" w:type="dxa"/>
-          </w:tcPr>
-          <w:p/>
-        </w:tc>
-        <w:tc>
-          <w:tcPr>
-            <w:tcW w:w="512" w:type="dxa"/>
-          </w:tcPr>
-          <w:p/>
-        </w:tc>
-        <w:tc>
-          <w:tcPr>
-            <w:tcW w:w="512" w:type="dxa"/>
-          </w:tcPr>
-          <w:p/>
-        </w:tc>
-      </w:tr>
-      <w:tr>
-        <w:trPr>
-          <w:trHeight w:val="256"/>
-        </w:trPr>
-        <w:tc>
-          <w:tcPr>
-            <w:tcW w:w="1924" w:type="dxa"/>
-            <w:shd w:val="clear" w:color="auto" w:fill="auto"/>
-          </w:tcPr>
-          <w:p/>
-        </w:tc>
-        <w:tc>
-          <w:tcPr>
-            <w:tcW w:w="728" w:type="dxa"/>
-            <w:shd w:val="clear" w:color="auto" w:fill="auto"/>
-          </w:tcPr>
-          <w:p/>
-        </w:tc>
-        <w:tc>
-          <w:tcPr>
-            <w:tcW w:w="727" w:type="dxa"/>
-            <w:shd w:val="clear" w:color="auto" w:fill="auto"/>
-          </w:tcPr>
-          <w:p/>
-        </w:tc>
-        <w:tc>
-          <w:tcPr>
-            <w:tcW w:w="728" w:type="dxa"/>
-            <w:shd w:val="clear" w:color="auto" w:fill="auto"/>
-          </w:tcPr>
-          <w:p/>
-        </w:tc>
-        <w:tc>
-          <w:tcPr>
-            <w:tcW w:w="729" w:type="dxa"/>
-            <w:shd w:val="clear" w:color="auto" w:fill="auto"/>
-          </w:tcPr>
-          <w:p/>
-        </w:tc>
-        <w:tc>
-          <w:tcPr>
-            <w:tcW w:w="729" w:type="dxa"/>
-            <w:shd w:val="clear" w:color="auto" w:fill="auto"/>
-          </w:tcPr>
-          <w:p/>
-        </w:tc>
-        <w:tc>
-          <w:tcPr>
-            <w:tcW w:w="729" w:type="dxa"/>
-            <w:shd w:val="clear" w:color="auto" w:fill="auto"/>
-          </w:tcPr>
-          <w:p/>
-        </w:tc>
-        <w:tc>
-          <w:tcPr>
-            <w:tcW w:w="729" w:type="dxa"/>
-            <w:shd w:val="clear" w:color="auto" w:fill="auto"/>
-          </w:tcPr>
-          <w:p/>
-        </w:tc>
-        <w:tc>
-          <w:tcPr>
-            <w:tcW w:w="729" w:type="dxa"/>
-            <w:shd w:val="clear" w:color="auto" w:fill="auto"/>
-          </w:tcPr>
-          <w:p/>
-        </w:tc>
-        <w:tc>
-          <w:tcPr>
-            <w:tcW w:w="512" w:type="dxa"/>
-          </w:tcPr>
-          <w:p/>
-        </w:tc>
-        <w:tc>
-          <w:tcPr>
-            <w:tcW w:w="512" w:type="dxa"/>
-          </w:tcPr>
-          <w:p/>
-        </w:tc>
-        <w:tc>
-          <w:tcPr>
-            <w:tcW w:w="512" w:type="dxa"/>
-          </w:tcPr>
-          <w:p/>
-        </w:tc>
-      </w:tr>
-      <w:tr>
-        <w:trPr>
-          <w:trHeight w:val="256"/>
-        </w:trPr>
-        <w:tc>
-          <w:tcPr>
-            <w:tcW w:w="1924" w:type="dxa"/>
-            <w:shd w:val="clear" w:color="auto" w:fill="auto"/>
-          </w:tcPr>
-          <w:p/>
-        </w:tc>
-        <w:tc>
-          <w:tcPr>
-            <w:tcW w:w="728" w:type="dxa"/>
-            <w:shd w:val="clear" w:color="auto" w:fill="auto"/>
-          </w:tcPr>
-          <w:p/>
-        </w:tc>
-        <w:tc>
-          <w:tcPr>
-            <w:tcW w:w="727" w:type="dxa"/>
-            <w:shd w:val="clear" w:color="auto" w:fill="auto"/>
-          </w:tcPr>
-          <w:p/>
-        </w:tc>
-        <w:tc>
-          <w:tcPr>
-            <w:tcW w:w="728" w:type="dxa"/>
-            <w:shd w:val="clear" w:color="auto" w:fill="auto"/>
-          </w:tcPr>
-          <w:p/>
-        </w:tc>
-        <w:tc>
-          <w:tcPr>
-            <w:tcW w:w="729" w:type="dxa"/>
-            <w:shd w:val="clear" w:color="auto" w:fill="auto"/>
-          </w:tcPr>
-          <w:p/>
-        </w:tc>
-        <w:tc>
-          <w:tcPr>
-            <w:tcW w:w="729" w:type="dxa"/>
-            <w:shd w:val="clear" w:color="auto" w:fill="auto"/>
-          </w:tcPr>
-          <w:p/>
-        </w:tc>
-        <w:tc>
-          <w:tcPr>
-            <w:tcW w:w="729" w:type="dxa"/>
-            <w:shd w:val="clear" w:color="auto" w:fill="auto"/>
-          </w:tcPr>
-          <w:p/>
-        </w:tc>
-        <w:tc>
-          <w:tcPr>
-            <w:tcW w:w="729" w:type="dxa"/>
-            <w:shd w:val="clear" w:color="auto" w:fill="auto"/>
-          </w:tcPr>
-          <w:p/>
-        </w:tc>
-        <w:tc>
-          <w:tcPr>
-            <w:tcW w:w="729" w:type="dxa"/>
-            <w:shd w:val="clear" w:color="auto" w:fill="auto"/>
-          </w:tcPr>
-          <w:p/>
-        </w:tc>
-        <w:tc>
-          <w:tcPr>
-            <w:tcW w:w="512" w:type="dxa"/>
-          </w:tcPr>
-          <w:p/>
-        </w:tc>
-        <w:tc>
-          <w:tcPr>
-            <w:tcW w:w="512" w:type="dxa"/>
-          </w:tcPr>
-          <w:p/>
-        </w:tc>
-        <w:tc>
-          <w:tcPr>
-            <w:tcW w:w="512" w:type="dxa"/>
-          </w:tcPr>
-          <w:p/>
-        </w:tc>
-      </w:tr>
-    </w:tbl>
-    <w:p>
-      <w:pPr>
-        <w:ind w:left="-180"/>
-      </w:pPr>
-    </w:p>
+    <w:p/>
     <w:sectPr>
       <w:pgSz w:w="11906" w:h="16838"/>
       <w:pgMar w:top="851" w:right="1417" w:bottom="1417" w:left="1417" w:header="708" w:footer="708" w:gutter="0"/>
@@ -10573,7 +9701,7 @@
 </file>
 
 <file path=customXml/itemProps1.xml><?xml version="1.0" encoding="utf-8"?>
-<ds:datastoreItem xmlns:ds="http://schemas.openxmlformats.org/officeDocument/2006/customXml" ds:itemID="{7F39927E-323B-491E-9A75-6AC6E6D3C846}">
+<ds:datastoreItem xmlns:ds="http://schemas.openxmlformats.org/officeDocument/2006/customXml" ds:itemID="{E42580EA-0182-4DEA-8517-8705A83B4755}">
   <ds:schemaRefs>
     <ds:schemaRef ds:uri="http://schemas.openxmlformats.org/officeDocument/2006/bibliography"/>
   </ds:schemaRefs>

</xml_diff>

<commit_message>
mise à jour d'avancement.docx
ajout description code module 4
</commit_message>
<xml_diff>
--- a/avancement.docx
+++ b/avancement.docx
@@ -1439,7 +1439,6 @@
           <w:noProof/>
           <w:lang w:eastAsia="fr-FR"/>
         </w:rPr>
-        <w:lastRenderedPageBreak/>
         <mc:AlternateContent>
           <mc:Choice Requires="wps">
             <w:drawing>
@@ -1689,6 +1688,7 @@
         <w:t xml:space="preserve"> cœur de </w:t>
       </w:r>
       <w:proofErr w:type="spellStart"/>
+      <w:proofErr w:type="gramStart"/>
       <w:r>
         <w:rPr>
           <w:b/>
@@ -1704,6 +1704,7 @@
         </w:rPr>
         <w:t xml:space="preserve"> )</w:t>
       </w:r>
+      <w:proofErr w:type="gramEnd"/>
       <w:r>
         <w:rPr>
           <w:b/>
@@ -1988,7 +1989,6 @@
           <w:i/>
           <w:noProof/>
         </w:rPr>
-        <w:lastRenderedPageBreak/>
         <w:drawing>
           <wp:anchor distT="0" distB="0" distL="114300" distR="114300" simplePos="0" relativeHeight="251669504" behindDoc="0" locked="0" layoutInCell="1" allowOverlap="1" wp14:anchorId="618979F2" wp14:editId="1871ACC3">
             <wp:simplePos x="0" y="0"/>
@@ -2909,7 +2909,6 @@
           <w:b/>
           <w:i/>
         </w:rPr>
-        <w:lastRenderedPageBreak/>
         <w:t>Prototype</w:t>
       </w:r>
       <w:r>
@@ -3020,8 +3019,6 @@
         <w:ind w:left="-180"/>
         <w:jc w:val="center"/>
       </w:pPr>
-      <w:bookmarkStart w:id="0" w:name="_GoBack"/>
-      <w:bookmarkEnd w:id="0"/>
     </w:p>
     <w:p>
       <w:pPr>
@@ -3147,7 +3144,15 @@
       </w:r>
       <w:proofErr w:type="spellEnd"/>
       <w:r>
-        <w:t xml:space="preserve"> menu(); » permet à l’utilisateur de choisir le mode d’affichage, elle renvois la variable « choix ».</w:t>
+        <w:t xml:space="preserve"> </w:t>
+      </w:r>
+      <w:proofErr w:type="gramStart"/>
+      <w:r>
+        <w:t>menu(</w:t>
+      </w:r>
+      <w:proofErr w:type="gramEnd"/>
+      <w:r>
+        <w:t>); » permet à l’utilisateur de choisir le mode d’affichage, elle renvois la variable « choix ».</w:t>
       </w:r>
     </w:p>
     <w:p>
@@ -3253,7 +3258,6 @@
         <w:rPr>
           <w:b/>
         </w:rPr>
-        <w:lastRenderedPageBreak/>
         <w:t>Module 4</w:t>
       </w:r>
     </w:p>
@@ -3414,40 +3418,165 @@
       <w:pPr>
         <w:ind w:left="-180"/>
       </w:pPr>
-    </w:p>
-    <w:p>
-      <w:pPr>
-        <w:ind w:left="-180"/>
-      </w:pPr>
-    </w:p>
-    <w:p>
-      <w:pPr>
-        <w:ind w:left="-180"/>
-      </w:pPr>
-    </w:p>
-    <w:p>
-      <w:pPr>
-        <w:ind w:left="-180"/>
-      </w:pPr>
-    </w:p>
-    <w:p>
-      <w:pPr>
-        <w:ind w:left="-180"/>
-      </w:pPr>
-    </w:p>
-    <w:p>
-      <w:pPr>
-        <w:ind w:left="-180"/>
-      </w:pPr>
-    </w:p>
-    <w:p>
-      <w:pPr>
-        <w:ind w:left="-180"/>
-      </w:pPr>
-    </w:p>
-    <w:p>
-      <w:pPr>
-        <w:ind w:left="-180"/>
+      <w:r>
+        <w:t>Les fonctions d</w:t>
+      </w:r>
+      <w:r>
+        <w:t xml:space="preserve">ans </w:t>
+      </w:r>
+      <w:proofErr w:type="spellStart"/>
+      <w:r>
+        <w:t>menu.h</w:t>
+      </w:r>
+      <w:proofErr w:type="spellEnd"/>
+      <w:r>
+        <w:t xml:space="preserve"> affichent les différents menus permettant à l’utilisateur </w:t>
+      </w:r>
+      <w:r>
+        <w:t>d’interagir avec le programme et de choisir une action à exécuter.</w:t>
+      </w:r>
+    </w:p>
+    <w:p>
+      <w:pPr>
+        <w:ind w:left="-180"/>
+      </w:pPr>
+    </w:p>
+    <w:p>
+      <w:pPr>
+        <w:ind w:left="-180"/>
+      </w:pPr>
+      <w:r>
+        <w:t xml:space="preserve">Les fonctions dans </w:t>
+      </w:r>
+      <w:proofErr w:type="spellStart"/>
+      <w:r>
+        <w:t>actions.h</w:t>
+      </w:r>
+      <w:proofErr w:type="spellEnd"/>
+      <w:r>
+        <w:t xml:space="preserve"> permettent de réaliser ce qu’a </w:t>
+      </w:r>
+      <w:r>
+        <w:t>demandé l’utilisateur</w:t>
+      </w:r>
+      <w:r>
+        <w:t xml:space="preserve"> en </w:t>
+      </w:r>
+      <w:r>
+        <w:t>manipulant et affichant les données du fichier .csv.</w:t>
+      </w:r>
+    </w:p>
+    <w:p>
+      <w:pPr>
+        <w:ind w:left="-180"/>
+      </w:pPr>
+    </w:p>
+    <w:p>
+      <w:pPr>
+        <w:ind w:left="-180"/>
+      </w:pPr>
+      <w:proofErr w:type="spellStart"/>
+      <w:proofErr w:type="gramStart"/>
+      <w:r>
+        <w:t>ouvrirFichier</w:t>
+      </w:r>
+      <w:proofErr w:type="spellEnd"/>
+      <w:r>
+        <w:t>(</w:t>
+      </w:r>
+      <w:proofErr w:type="gramEnd"/>
+      <w:r>
+        <w:t xml:space="preserve">) ouvre le fichier tandis que </w:t>
+      </w:r>
+      <w:proofErr w:type="spellStart"/>
+      <w:r>
+        <w:t>lireFichier</w:t>
+      </w:r>
+      <w:proofErr w:type="spellEnd"/>
+      <w:r>
+        <w:t>() le lit ligne par ligne.</w:t>
+      </w:r>
+    </w:p>
+    <w:p>
+      <w:pPr>
+        <w:ind w:left="-180"/>
+      </w:pPr>
+      <w:proofErr w:type="spellStart"/>
+      <w:proofErr w:type="gramStart"/>
+      <w:r>
+        <w:t>separationTempsEtPouls</w:t>
+      </w:r>
+      <w:proofErr w:type="spellEnd"/>
+      <w:r>
+        <w:t>(</w:t>
+      </w:r>
+      <w:proofErr w:type="gramEnd"/>
+      <w:r>
+        <w:t xml:space="preserve">) met dans la structure globale « pouls » </w:t>
+      </w:r>
+      <w:r>
+        <w:t>le valeur du pouls et du temps lus dans le fichier</w:t>
+      </w:r>
+      <w:r>
+        <w:t xml:space="preserve"> sous forme d’entiers</w:t>
+      </w:r>
+      <w:r>
+        <w:t>.</w:t>
+      </w:r>
+    </w:p>
+    <w:p>
+      <w:pPr>
+        <w:ind w:left="-180"/>
+      </w:pPr>
+    </w:p>
+    <w:p>
+      <w:pPr>
+        <w:ind w:left="-180"/>
+      </w:pPr>
+      <w:r>
+        <w:t xml:space="preserve">La structure </w:t>
+      </w:r>
+      <w:proofErr w:type="spellStart"/>
+      <w:r>
+        <w:t>d</w:t>
+      </w:r>
+      <w:r>
+        <w:t>onneesDuFichier</w:t>
+      </w:r>
+      <w:proofErr w:type="spellEnd"/>
+      <w:r>
+        <w:t xml:space="preserve"> </w:t>
+      </w:r>
+      <w:r>
+        <w:t xml:space="preserve">définit pouls et est composée d’un entier </w:t>
+      </w:r>
+      <w:r>
+        <w:t>« boum » représentant le pouls et d’un entier « temps »</w:t>
+      </w:r>
+      <w:r>
+        <w:t xml:space="preserve"> </w:t>
+      </w:r>
+      <w:proofErr w:type="spellStart"/>
+      <w:r>
+        <w:t>représentantant</w:t>
+      </w:r>
+      <w:proofErr w:type="spellEnd"/>
+      <w:r>
+        <w:t xml:space="preserve"> le temps.</w:t>
+      </w:r>
+    </w:p>
+    <w:p>
+      <w:pPr>
+        <w:ind w:left="-180"/>
+      </w:pPr>
+    </w:p>
+    <w:p>
+      <w:pPr>
+        <w:ind w:left="-180"/>
+      </w:pPr>
+    </w:p>
+    <w:p>
+      <w:pPr>
         <w:sectPr>
           <w:pgSz w:w="11906" w:h="16838"/>
           <w:pgMar w:top="851" w:right="1417" w:bottom="1417" w:left="1417" w:header="708" w:footer="708" w:gutter="0"/>
@@ -5558,11 +5687,9 @@
             <w:r>
               <w:t xml:space="preserve"> </w:t>
             </w:r>
-            <w:proofErr w:type="spellStart"/>
             <w:r>
               <w:t>Boulesteix</w:t>
             </w:r>
-            <w:proofErr w:type="spellEnd"/>
           </w:p>
         </w:tc>
         <w:tc>
@@ -6404,887 +6531,8 @@
       </w:tr>
     </w:tbl>
     <w:p>
-      <w:pPr>
-        <w:ind w:left="-180"/>
-      </w:pPr>
-    </w:p>
-    <w:p>
-      <w:pPr>
-        <w:ind w:left="-180"/>
-      </w:pPr>
-    </w:p>
-    <w:tbl>
-      <w:tblPr>
-        <w:tblW w:w="0" w:type="auto"/>
-        <w:tblBorders>
-          <w:top w:val="single" w:sz="4" w:space="0" w:color="auto"/>
-          <w:left w:val="single" w:sz="4" w:space="0" w:color="auto"/>
-          <w:bottom w:val="single" w:sz="4" w:space="0" w:color="auto"/>
-          <w:right w:val="single" w:sz="4" w:space="0" w:color="auto"/>
-          <w:insideH w:val="single" w:sz="4" w:space="0" w:color="auto"/>
-          <w:insideV w:val="single" w:sz="4" w:space="0" w:color="auto"/>
-        </w:tblBorders>
-        <w:tblLook w:val="01E0" w:firstRow="1" w:lastRow="1" w:firstColumn="1" w:lastColumn="1" w:noHBand="0" w:noVBand="0"/>
-      </w:tblPr>
-      <w:tblGrid>
-        <w:gridCol w:w="3022"/>
-        <w:gridCol w:w="6040"/>
-      </w:tblGrid>
-      <w:tr>
-        <w:trPr>
-          <w:trHeight w:val="454"/>
-        </w:trPr>
-        <w:tc>
-          <w:tcPr>
-            <w:tcW w:w="3348" w:type="dxa"/>
-            <w:shd w:val="clear" w:color="auto" w:fill="auto"/>
-          </w:tcPr>
-          <w:p>
-            <w:pPr>
-              <w:rPr>
-                <w:b/>
-                <w:u w:val="single"/>
-              </w:rPr>
-            </w:pPr>
-            <w:r>
-              <w:rPr>
-                <w:b/>
-                <w:u w:val="single"/>
-              </w:rPr>
-              <w:t>Nom :</w:t>
-            </w:r>
-          </w:p>
-        </w:tc>
-        <w:tc>
-          <w:tcPr>
-            <w:tcW w:w="6747" w:type="dxa"/>
-            <w:shd w:val="clear" w:color="auto" w:fill="auto"/>
-          </w:tcPr>
-          <w:p>
-            <w:pPr>
-              <w:rPr>
-                <w:b/>
-                <w:u w:val="single"/>
-              </w:rPr>
-            </w:pPr>
-            <w:r>
-              <w:rPr>
-                <w:b/>
-                <w:u w:val="single"/>
-              </w:rPr>
-              <w:t>Rôle principal :</w:t>
-            </w:r>
-          </w:p>
-        </w:tc>
-      </w:tr>
-    </w:tbl>
-    <w:p>
-      <w:pPr>
-        <w:ind w:left="-180"/>
-      </w:pPr>
-    </w:p>
-    <w:p>
-      <w:pPr>
-        <w:ind w:left="-180"/>
-      </w:pPr>
-    </w:p>
-    <w:tbl>
-      <w:tblPr>
-        <w:tblW w:w="0" w:type="auto"/>
-        <w:tblBorders>
-          <w:top w:val="single" w:sz="4" w:space="0" w:color="auto"/>
-          <w:left w:val="single" w:sz="4" w:space="0" w:color="auto"/>
-          <w:bottom w:val="single" w:sz="4" w:space="0" w:color="auto"/>
-          <w:right w:val="single" w:sz="4" w:space="0" w:color="auto"/>
-          <w:insideH w:val="single" w:sz="4" w:space="0" w:color="auto"/>
-          <w:insideV w:val="single" w:sz="4" w:space="0" w:color="auto"/>
-        </w:tblBorders>
-        <w:tblLook w:val="01E0" w:firstRow="1" w:lastRow="1" w:firstColumn="1" w:lastColumn="1" w:noHBand="0" w:noVBand="0"/>
-      </w:tblPr>
-      <w:tblGrid>
-        <w:gridCol w:w="1152"/>
-        <w:gridCol w:w="720"/>
-        <w:gridCol w:w="719"/>
-        <w:gridCol w:w="720"/>
-        <w:gridCol w:w="720"/>
-        <w:gridCol w:w="720"/>
-        <w:gridCol w:w="720"/>
-        <w:gridCol w:w="720"/>
-        <w:gridCol w:w="720"/>
-        <w:gridCol w:w="717"/>
-        <w:gridCol w:w="717"/>
-        <w:gridCol w:w="717"/>
-      </w:tblGrid>
-      <w:tr>
-        <w:trPr>
-          <w:trHeight w:val="256"/>
-        </w:trPr>
-        <w:tc>
-          <w:tcPr>
-            <w:tcW w:w="1924" w:type="dxa"/>
-            <w:shd w:val="clear" w:color="auto" w:fill="auto"/>
-            <w:vAlign w:val="center"/>
-          </w:tcPr>
-          <w:p>
-            <w:pPr>
-              <w:rPr>
-                <w:b/>
-              </w:rPr>
-            </w:pPr>
-            <w:r>
-              <w:rPr>
-                <w:b/>
-              </w:rPr>
-              <w:t>Tâches</w:t>
-            </w:r>
-          </w:p>
-        </w:tc>
-        <w:tc>
-          <w:tcPr>
-            <w:tcW w:w="728" w:type="dxa"/>
-            <w:shd w:val="clear" w:color="auto" w:fill="auto"/>
-            <w:vAlign w:val="center"/>
-          </w:tcPr>
-          <w:p>
-            <w:pPr>
-              <w:rPr>
-                <w:b/>
-              </w:rPr>
-            </w:pPr>
-            <w:r>
-              <w:rPr>
-                <w:b/>
-              </w:rPr>
-              <w:t>10</w:t>
-            </w:r>
-            <w:r>
-              <w:rPr>
-                <w:b/>
-              </w:rPr>
-              <w:t>/1</w:t>
-            </w:r>
-            <w:r>
-              <w:rPr>
-                <w:b/>
-              </w:rPr>
-              <w:t>1</w:t>
-            </w:r>
-          </w:p>
-        </w:tc>
-        <w:tc>
-          <w:tcPr>
-            <w:tcW w:w="727" w:type="dxa"/>
-            <w:shd w:val="clear" w:color="auto" w:fill="auto"/>
-            <w:vAlign w:val="center"/>
-          </w:tcPr>
-          <w:p>
-            <w:pPr>
-              <w:rPr>
-                <w:b/>
-              </w:rPr>
-            </w:pPr>
-            <w:r>
-              <w:rPr>
-                <w:b/>
-              </w:rPr>
-              <w:t>11</w:t>
-            </w:r>
-            <w:r>
-              <w:rPr>
-                <w:b/>
-              </w:rPr>
-              <w:t>/1</w:t>
-            </w:r>
-            <w:r>
-              <w:rPr>
-                <w:b/>
-              </w:rPr>
-              <w:t>1</w:t>
-            </w:r>
-          </w:p>
-        </w:tc>
-        <w:tc>
-          <w:tcPr>
-            <w:tcW w:w="728" w:type="dxa"/>
-            <w:shd w:val="clear" w:color="auto" w:fill="auto"/>
-            <w:vAlign w:val="center"/>
-          </w:tcPr>
-          <w:p>
-            <w:pPr>
-              <w:rPr>
-                <w:b/>
-              </w:rPr>
-            </w:pPr>
-            <w:r>
-              <w:rPr>
-                <w:b/>
-              </w:rPr>
-              <w:t>12</w:t>
-            </w:r>
-            <w:r>
-              <w:rPr>
-                <w:b/>
-              </w:rPr>
-              <w:t>/1</w:t>
-            </w:r>
-            <w:r>
-              <w:rPr>
-                <w:b/>
-              </w:rPr>
-              <w:t>1</w:t>
-            </w:r>
-          </w:p>
-        </w:tc>
-        <w:tc>
-          <w:tcPr>
-            <w:tcW w:w="729" w:type="dxa"/>
-            <w:shd w:val="clear" w:color="auto" w:fill="auto"/>
-            <w:vAlign w:val="center"/>
-          </w:tcPr>
-          <w:p>
-            <w:pPr>
-              <w:rPr>
-                <w:b/>
-              </w:rPr>
-            </w:pPr>
-            <w:r>
-              <w:rPr>
-                <w:b/>
-              </w:rPr>
-              <w:t>13</w:t>
-            </w:r>
-            <w:r>
-              <w:rPr>
-                <w:b/>
-              </w:rPr>
-              <w:t>/1</w:t>
-            </w:r>
-            <w:r>
-              <w:rPr>
-                <w:b/>
-              </w:rPr>
-              <w:t>1</w:t>
-            </w:r>
-          </w:p>
-        </w:tc>
-        <w:tc>
-          <w:tcPr>
-            <w:tcW w:w="729" w:type="dxa"/>
-            <w:shd w:val="clear" w:color="auto" w:fill="auto"/>
-            <w:vAlign w:val="center"/>
-          </w:tcPr>
-          <w:p>
-            <w:pPr>
-              <w:rPr>
-                <w:b/>
-              </w:rPr>
-            </w:pPr>
-            <w:r>
-              <w:rPr>
-                <w:b/>
-              </w:rPr>
-              <w:t>14</w:t>
-            </w:r>
-            <w:r>
-              <w:rPr>
-                <w:b/>
-              </w:rPr>
-              <w:t>/1</w:t>
-            </w:r>
-            <w:r>
-              <w:rPr>
-                <w:b/>
-              </w:rPr>
-              <w:t>1</w:t>
-            </w:r>
-          </w:p>
-        </w:tc>
-        <w:tc>
-          <w:tcPr>
-            <w:tcW w:w="729" w:type="dxa"/>
-            <w:shd w:val="clear" w:color="auto" w:fill="auto"/>
-            <w:vAlign w:val="center"/>
-          </w:tcPr>
-          <w:p>
-            <w:pPr>
-              <w:rPr>
-                <w:b/>
-              </w:rPr>
-            </w:pPr>
-            <w:r>
-              <w:rPr>
-                <w:b/>
-              </w:rPr>
-              <w:t>15</w:t>
-            </w:r>
-            <w:r>
-              <w:rPr>
-                <w:b/>
-              </w:rPr>
-              <w:t>/1</w:t>
-            </w:r>
-            <w:r>
-              <w:rPr>
-                <w:b/>
-              </w:rPr>
-              <w:t>1</w:t>
-            </w:r>
-          </w:p>
-        </w:tc>
-        <w:tc>
-          <w:tcPr>
-            <w:tcW w:w="729" w:type="dxa"/>
-            <w:shd w:val="clear" w:color="auto" w:fill="auto"/>
-            <w:vAlign w:val="center"/>
-          </w:tcPr>
-          <w:p>
-            <w:pPr>
-              <w:rPr>
-                <w:b/>
-              </w:rPr>
-            </w:pPr>
-            <w:r>
-              <w:rPr>
-                <w:b/>
-              </w:rPr>
-              <w:t>16</w:t>
-            </w:r>
-            <w:r>
-              <w:rPr>
-                <w:b/>
-              </w:rPr>
-              <w:t>/1</w:t>
-            </w:r>
-            <w:r>
-              <w:rPr>
-                <w:b/>
-              </w:rPr>
-              <w:t>1</w:t>
-            </w:r>
-          </w:p>
-        </w:tc>
-        <w:tc>
-          <w:tcPr>
-            <w:tcW w:w="729" w:type="dxa"/>
-            <w:shd w:val="clear" w:color="auto" w:fill="auto"/>
-            <w:vAlign w:val="center"/>
-          </w:tcPr>
-          <w:p>
-            <w:pPr>
-              <w:rPr>
-                <w:b/>
-              </w:rPr>
-            </w:pPr>
-            <w:r>
-              <w:rPr>
-                <w:b/>
-              </w:rPr>
-              <w:t>17</w:t>
-            </w:r>
-            <w:r>
-              <w:rPr>
-                <w:b/>
-              </w:rPr>
-              <w:t>/1</w:t>
-            </w:r>
-            <w:r>
-              <w:rPr>
-                <w:b/>
-              </w:rPr>
-              <w:t>1</w:t>
-            </w:r>
-          </w:p>
-        </w:tc>
-        <w:tc>
-          <w:tcPr>
-            <w:tcW w:w="512" w:type="dxa"/>
-          </w:tcPr>
-          <w:p>
-            <w:pPr>
-              <w:rPr>
-                <w:b/>
-              </w:rPr>
-            </w:pPr>
-            <w:r>
-              <w:rPr>
-                <w:b/>
-              </w:rPr>
-              <w:t>18/11</w:t>
-            </w:r>
-          </w:p>
-        </w:tc>
-        <w:tc>
-          <w:tcPr>
-            <w:tcW w:w="512" w:type="dxa"/>
-          </w:tcPr>
-          <w:p>
-            <w:pPr>
-              <w:rPr>
-                <w:b/>
-              </w:rPr>
-            </w:pPr>
-            <w:r>
-              <w:rPr>
-                <w:b/>
-              </w:rPr>
-              <w:t>19/11</w:t>
-            </w:r>
-          </w:p>
-        </w:tc>
-        <w:tc>
-          <w:tcPr>
-            <w:tcW w:w="512" w:type="dxa"/>
-          </w:tcPr>
-          <w:p>
-            <w:pPr>
-              <w:rPr>
-                <w:b/>
-              </w:rPr>
-            </w:pPr>
-            <w:r>
-              <w:rPr>
-                <w:b/>
-              </w:rPr>
-              <w:t>20/11</w:t>
-            </w:r>
-          </w:p>
-        </w:tc>
-      </w:tr>
-      <w:tr>
-        <w:trPr>
-          <w:trHeight w:val="256"/>
-        </w:trPr>
-        <w:tc>
-          <w:tcPr>
-            <w:tcW w:w="1924" w:type="dxa"/>
-            <w:shd w:val="clear" w:color="auto" w:fill="auto"/>
-          </w:tcPr>
-          <w:p/>
-        </w:tc>
-        <w:tc>
-          <w:tcPr>
-            <w:tcW w:w="728" w:type="dxa"/>
-            <w:shd w:val="clear" w:color="auto" w:fill="auto"/>
-          </w:tcPr>
-          <w:p/>
-        </w:tc>
-        <w:tc>
-          <w:tcPr>
-            <w:tcW w:w="727" w:type="dxa"/>
-            <w:shd w:val="clear" w:color="auto" w:fill="auto"/>
-          </w:tcPr>
-          <w:p/>
-        </w:tc>
-        <w:tc>
-          <w:tcPr>
-            <w:tcW w:w="728" w:type="dxa"/>
-            <w:shd w:val="clear" w:color="auto" w:fill="auto"/>
-          </w:tcPr>
-          <w:p/>
-        </w:tc>
-        <w:tc>
-          <w:tcPr>
-            <w:tcW w:w="729" w:type="dxa"/>
-            <w:shd w:val="clear" w:color="auto" w:fill="auto"/>
-          </w:tcPr>
-          <w:p/>
-        </w:tc>
-        <w:tc>
-          <w:tcPr>
-            <w:tcW w:w="729" w:type="dxa"/>
-            <w:shd w:val="clear" w:color="auto" w:fill="auto"/>
-          </w:tcPr>
-          <w:p/>
-        </w:tc>
-        <w:tc>
-          <w:tcPr>
-            <w:tcW w:w="729" w:type="dxa"/>
-            <w:shd w:val="clear" w:color="auto" w:fill="auto"/>
-          </w:tcPr>
-          <w:p/>
-        </w:tc>
-        <w:tc>
-          <w:tcPr>
-            <w:tcW w:w="729" w:type="dxa"/>
-            <w:shd w:val="clear" w:color="auto" w:fill="auto"/>
-          </w:tcPr>
-          <w:p/>
-        </w:tc>
-        <w:tc>
-          <w:tcPr>
-            <w:tcW w:w="729" w:type="dxa"/>
-            <w:shd w:val="clear" w:color="auto" w:fill="auto"/>
-          </w:tcPr>
-          <w:p/>
-        </w:tc>
-        <w:tc>
-          <w:tcPr>
-            <w:tcW w:w="512" w:type="dxa"/>
-          </w:tcPr>
-          <w:p/>
-        </w:tc>
-        <w:tc>
-          <w:tcPr>
-            <w:tcW w:w="512" w:type="dxa"/>
-          </w:tcPr>
-          <w:p/>
-        </w:tc>
-        <w:tc>
-          <w:tcPr>
-            <w:tcW w:w="512" w:type="dxa"/>
-          </w:tcPr>
-          <w:p/>
-        </w:tc>
-      </w:tr>
-      <w:tr>
-        <w:trPr>
-          <w:trHeight w:val="256"/>
-        </w:trPr>
-        <w:tc>
-          <w:tcPr>
-            <w:tcW w:w="1924" w:type="dxa"/>
-            <w:shd w:val="clear" w:color="auto" w:fill="auto"/>
-          </w:tcPr>
-          <w:p/>
-        </w:tc>
-        <w:tc>
-          <w:tcPr>
-            <w:tcW w:w="728" w:type="dxa"/>
-            <w:shd w:val="clear" w:color="auto" w:fill="auto"/>
-          </w:tcPr>
-          <w:p/>
-        </w:tc>
-        <w:tc>
-          <w:tcPr>
-            <w:tcW w:w="727" w:type="dxa"/>
-            <w:shd w:val="clear" w:color="auto" w:fill="auto"/>
-          </w:tcPr>
-          <w:p/>
-        </w:tc>
-        <w:tc>
-          <w:tcPr>
-            <w:tcW w:w="728" w:type="dxa"/>
-            <w:shd w:val="clear" w:color="auto" w:fill="auto"/>
-          </w:tcPr>
-          <w:p/>
-        </w:tc>
-        <w:tc>
-          <w:tcPr>
-            <w:tcW w:w="729" w:type="dxa"/>
-            <w:shd w:val="clear" w:color="auto" w:fill="auto"/>
-          </w:tcPr>
-          <w:p/>
-        </w:tc>
-        <w:tc>
-          <w:tcPr>
-            <w:tcW w:w="729" w:type="dxa"/>
-            <w:shd w:val="clear" w:color="auto" w:fill="auto"/>
-          </w:tcPr>
-          <w:p/>
-        </w:tc>
-        <w:tc>
-          <w:tcPr>
-            <w:tcW w:w="729" w:type="dxa"/>
-            <w:shd w:val="clear" w:color="auto" w:fill="auto"/>
-          </w:tcPr>
-          <w:p/>
-        </w:tc>
-        <w:tc>
-          <w:tcPr>
-            <w:tcW w:w="729" w:type="dxa"/>
-            <w:shd w:val="clear" w:color="auto" w:fill="auto"/>
-          </w:tcPr>
-          <w:p/>
-        </w:tc>
-        <w:tc>
-          <w:tcPr>
-            <w:tcW w:w="729" w:type="dxa"/>
-            <w:shd w:val="clear" w:color="auto" w:fill="auto"/>
-          </w:tcPr>
-          <w:p/>
-        </w:tc>
-        <w:tc>
-          <w:tcPr>
-            <w:tcW w:w="512" w:type="dxa"/>
-          </w:tcPr>
-          <w:p/>
-        </w:tc>
-        <w:tc>
-          <w:tcPr>
-            <w:tcW w:w="512" w:type="dxa"/>
-          </w:tcPr>
-          <w:p/>
-        </w:tc>
-        <w:tc>
-          <w:tcPr>
-            <w:tcW w:w="512" w:type="dxa"/>
-          </w:tcPr>
-          <w:p/>
-        </w:tc>
-      </w:tr>
-      <w:tr>
-        <w:trPr>
-          <w:trHeight w:val="256"/>
-        </w:trPr>
-        <w:tc>
-          <w:tcPr>
-            <w:tcW w:w="1924" w:type="dxa"/>
-            <w:shd w:val="clear" w:color="auto" w:fill="auto"/>
-          </w:tcPr>
-          <w:p/>
-        </w:tc>
-        <w:tc>
-          <w:tcPr>
-            <w:tcW w:w="728" w:type="dxa"/>
-            <w:shd w:val="clear" w:color="auto" w:fill="auto"/>
-          </w:tcPr>
-          <w:p/>
-        </w:tc>
-        <w:tc>
-          <w:tcPr>
-            <w:tcW w:w="727" w:type="dxa"/>
-            <w:shd w:val="clear" w:color="auto" w:fill="auto"/>
-          </w:tcPr>
-          <w:p/>
-        </w:tc>
-        <w:tc>
-          <w:tcPr>
-            <w:tcW w:w="728" w:type="dxa"/>
-            <w:shd w:val="clear" w:color="auto" w:fill="auto"/>
-          </w:tcPr>
-          <w:p/>
-        </w:tc>
-        <w:tc>
-          <w:tcPr>
-            <w:tcW w:w="729" w:type="dxa"/>
-            <w:shd w:val="clear" w:color="auto" w:fill="auto"/>
-          </w:tcPr>
-          <w:p/>
-        </w:tc>
-        <w:tc>
-          <w:tcPr>
-            <w:tcW w:w="729" w:type="dxa"/>
-            <w:shd w:val="clear" w:color="auto" w:fill="auto"/>
-          </w:tcPr>
-          <w:p/>
-        </w:tc>
-        <w:tc>
-          <w:tcPr>
-            <w:tcW w:w="729" w:type="dxa"/>
-            <w:shd w:val="clear" w:color="auto" w:fill="auto"/>
-          </w:tcPr>
-          <w:p/>
-        </w:tc>
-        <w:tc>
-          <w:tcPr>
-            <w:tcW w:w="729" w:type="dxa"/>
-            <w:shd w:val="clear" w:color="auto" w:fill="auto"/>
-          </w:tcPr>
-          <w:p/>
-        </w:tc>
-        <w:tc>
-          <w:tcPr>
-            <w:tcW w:w="729" w:type="dxa"/>
-            <w:shd w:val="clear" w:color="auto" w:fill="auto"/>
-          </w:tcPr>
-          <w:p/>
-        </w:tc>
-        <w:tc>
-          <w:tcPr>
-            <w:tcW w:w="512" w:type="dxa"/>
-          </w:tcPr>
-          <w:p/>
-        </w:tc>
-        <w:tc>
-          <w:tcPr>
-            <w:tcW w:w="512" w:type="dxa"/>
-          </w:tcPr>
-          <w:p/>
-        </w:tc>
-        <w:tc>
-          <w:tcPr>
-            <w:tcW w:w="512" w:type="dxa"/>
-          </w:tcPr>
-          <w:p/>
-        </w:tc>
-      </w:tr>
-      <w:tr>
-        <w:trPr>
-          <w:trHeight w:val="256"/>
-        </w:trPr>
-        <w:tc>
-          <w:tcPr>
-            <w:tcW w:w="1924" w:type="dxa"/>
-            <w:shd w:val="clear" w:color="auto" w:fill="auto"/>
-          </w:tcPr>
-          <w:p/>
-        </w:tc>
-        <w:tc>
-          <w:tcPr>
-            <w:tcW w:w="728" w:type="dxa"/>
-            <w:shd w:val="clear" w:color="auto" w:fill="auto"/>
-          </w:tcPr>
-          <w:p/>
-        </w:tc>
-        <w:tc>
-          <w:tcPr>
-            <w:tcW w:w="727" w:type="dxa"/>
-            <w:shd w:val="clear" w:color="auto" w:fill="auto"/>
-          </w:tcPr>
-          <w:p/>
-        </w:tc>
-        <w:tc>
-          <w:tcPr>
-            <w:tcW w:w="728" w:type="dxa"/>
-            <w:shd w:val="clear" w:color="auto" w:fill="auto"/>
-          </w:tcPr>
-          <w:p/>
-        </w:tc>
-        <w:tc>
-          <w:tcPr>
-            <w:tcW w:w="729" w:type="dxa"/>
-            <w:shd w:val="clear" w:color="auto" w:fill="auto"/>
-          </w:tcPr>
-          <w:p/>
-        </w:tc>
-        <w:tc>
-          <w:tcPr>
-            <w:tcW w:w="729" w:type="dxa"/>
-            <w:shd w:val="clear" w:color="auto" w:fill="auto"/>
-          </w:tcPr>
-          <w:p/>
-        </w:tc>
-        <w:tc>
-          <w:tcPr>
-            <w:tcW w:w="729" w:type="dxa"/>
-            <w:shd w:val="clear" w:color="auto" w:fill="auto"/>
-          </w:tcPr>
-          <w:p/>
-        </w:tc>
-        <w:tc>
-          <w:tcPr>
-            <w:tcW w:w="729" w:type="dxa"/>
-            <w:shd w:val="clear" w:color="auto" w:fill="auto"/>
-          </w:tcPr>
-          <w:p/>
-        </w:tc>
-        <w:tc>
-          <w:tcPr>
-            <w:tcW w:w="729" w:type="dxa"/>
-            <w:shd w:val="clear" w:color="auto" w:fill="auto"/>
-          </w:tcPr>
-          <w:p/>
-        </w:tc>
-        <w:tc>
-          <w:tcPr>
-            <w:tcW w:w="512" w:type="dxa"/>
-          </w:tcPr>
-          <w:p/>
-        </w:tc>
-        <w:tc>
-          <w:tcPr>
-            <w:tcW w:w="512" w:type="dxa"/>
-          </w:tcPr>
-          <w:p/>
-        </w:tc>
-        <w:tc>
-          <w:tcPr>
-            <w:tcW w:w="512" w:type="dxa"/>
-          </w:tcPr>
-          <w:p/>
-        </w:tc>
-      </w:tr>
-      <w:tr>
-        <w:trPr>
-          <w:trHeight w:val="256"/>
-        </w:trPr>
-        <w:tc>
-          <w:tcPr>
-            <w:tcW w:w="1924" w:type="dxa"/>
-            <w:shd w:val="clear" w:color="auto" w:fill="auto"/>
-          </w:tcPr>
-          <w:p/>
-        </w:tc>
-        <w:tc>
-          <w:tcPr>
-            <w:tcW w:w="728" w:type="dxa"/>
-            <w:shd w:val="clear" w:color="auto" w:fill="auto"/>
-          </w:tcPr>
-          <w:p/>
-        </w:tc>
-        <w:tc>
-          <w:tcPr>
-            <w:tcW w:w="727" w:type="dxa"/>
-            <w:shd w:val="clear" w:color="auto" w:fill="auto"/>
-          </w:tcPr>
-          <w:p/>
-        </w:tc>
-        <w:tc>
-          <w:tcPr>
-            <w:tcW w:w="728" w:type="dxa"/>
-            <w:shd w:val="clear" w:color="auto" w:fill="auto"/>
-          </w:tcPr>
-          <w:p/>
-        </w:tc>
-        <w:tc>
-          <w:tcPr>
-            <w:tcW w:w="729" w:type="dxa"/>
-            <w:shd w:val="clear" w:color="auto" w:fill="auto"/>
-          </w:tcPr>
-          <w:p/>
-        </w:tc>
-        <w:tc>
-          <w:tcPr>
-            <w:tcW w:w="729" w:type="dxa"/>
-            <w:shd w:val="clear" w:color="auto" w:fill="auto"/>
-          </w:tcPr>
-          <w:p/>
-        </w:tc>
-        <w:tc>
-          <w:tcPr>
-            <w:tcW w:w="729" w:type="dxa"/>
-            <w:shd w:val="clear" w:color="auto" w:fill="auto"/>
-          </w:tcPr>
-          <w:p/>
-        </w:tc>
-        <w:tc>
-          <w:tcPr>
-            <w:tcW w:w="729" w:type="dxa"/>
-            <w:shd w:val="clear" w:color="auto" w:fill="auto"/>
-          </w:tcPr>
-          <w:p/>
-        </w:tc>
-        <w:tc>
-          <w:tcPr>
-            <w:tcW w:w="729" w:type="dxa"/>
-            <w:shd w:val="clear" w:color="auto" w:fill="auto"/>
-          </w:tcPr>
-          <w:p/>
-        </w:tc>
-        <w:tc>
-          <w:tcPr>
-            <w:tcW w:w="512" w:type="dxa"/>
-          </w:tcPr>
-          <w:p/>
-        </w:tc>
-        <w:tc>
-          <w:tcPr>
-            <w:tcW w:w="512" w:type="dxa"/>
-          </w:tcPr>
-          <w:p/>
-        </w:tc>
-        <w:tc>
-          <w:tcPr>
-            <w:tcW w:w="512" w:type="dxa"/>
-          </w:tcPr>
-          <w:p/>
-        </w:tc>
-      </w:tr>
-    </w:tbl>
-    <w:p>
-      <w:pPr>
-        <w:ind w:left="-180"/>
-      </w:pPr>
+      <w:bookmarkStart w:id="0" w:name="_GoBack"/>
+      <w:bookmarkEnd w:id="0"/>
     </w:p>
     <w:sectPr>
       <w:pgSz w:w="11906" w:h="16838"/>
@@ -10681,7 +9929,7 @@
 </file>
 
 <file path=customXml/itemProps1.xml><?xml version="1.0" encoding="utf-8"?>
-<ds:datastoreItem xmlns:ds="http://schemas.openxmlformats.org/officeDocument/2006/customXml" ds:itemID="{C71E127A-F12C-4466-B911-FA4A347D5100}">
+<ds:datastoreItem xmlns:ds="http://schemas.openxmlformats.org/officeDocument/2006/customXml" ds:itemID="{D795055B-5FA9-4D0E-ABFF-9AF3CFB1B5F2}">
   <ds:schemaRefs>
     <ds:schemaRef ds:uri="http://schemas.openxmlformats.org/officeDocument/2006/bibliography"/>
   </ds:schemaRefs>

</xml_diff>